<commit_message>
Added Tasks and Tests
Also updated Functions, Features, and Constraints list
</commit_message>
<xml_diff>
--- a/Design/Constraints List.docx
+++ b/Design/Constraints List.docx
@@ -276,22 +276,42 @@
         <w:spacing w:after="160" w:line="259" w:lineRule="auto"/>
         <w:jc w:val="both"/>
         <w:rPr>
-          <w:rFonts w:ascii="Times New Roman" w:hAnsi="Times New Roman" w:eastAsia="Times New Roman" w:cs="Times New Roman" w:asciiTheme="minorAscii" w:hAnsiTheme="minorAscii" w:eastAsiaTheme="minorAscii" w:cstheme="minorAscii"/>
-          <w:noProof w:val="0"/>
-          <w:sz w:val="24"/>
-          <w:szCs w:val="24"/>
-          <w:lang w:val="en-US"/>
-        </w:rPr>
-      </w:pPr>
-      <w:r>
-        <w:rPr>
-          <w:rFonts w:ascii="Times New Roman" w:hAnsi="Times New Roman" w:eastAsia="Times New Roman" w:cs="Times New Roman"/>
-          <w:noProof w:val="0"/>
-          <w:sz w:val="24"/>
-          <w:szCs w:val="24"/>
-          <w:lang w:val="en-US"/>
-        </w:rPr>
-        <w:t>There is no password required to enter</w:t>
+          <w:rFonts w:ascii="Calibri" w:hAnsi="Calibri" w:eastAsia="Calibri" w:cs="Calibri" w:asciiTheme="minorAscii" w:hAnsiTheme="minorAscii" w:eastAsiaTheme="minorAscii" w:cstheme="minorAscii"/>
+          <w:noProof w:val="0"/>
+          <w:sz w:val="24"/>
+          <w:szCs w:val="24"/>
+          <w:lang w:val="en-US"/>
+        </w:rPr>
+      </w:pPr>
+      <w:r>
+        <w:rPr>
+          <w:rFonts w:ascii="Times New Roman" w:hAnsi="Times New Roman" w:eastAsia="Times New Roman" w:cs="Times New Roman"/>
+          <w:noProof w:val="0"/>
+          <w:sz w:val="24"/>
+          <w:szCs w:val="24"/>
+          <w:lang w:val="en-US"/>
+        </w:rPr>
+        <w:t xml:space="preserve">There is no </w:t>
+      </w:r>
+      <w:r>
+        <w:rPr>
+          <w:rFonts w:ascii="Times New Roman" w:hAnsi="Times New Roman" w:eastAsia="Times New Roman" w:cs="Times New Roman"/>
+          <w:noProof w:val="0"/>
+          <w:sz w:val="24"/>
+          <w:szCs w:val="24"/>
+          <w:lang w:val="en-US"/>
+        </w:rPr>
+        <w:t xml:space="preserve">PIN </w:t>
+      </w:r>
+      <w:r>
+        <w:rPr>
+          <w:rFonts w:ascii="Times New Roman" w:hAnsi="Times New Roman" w:eastAsia="Times New Roman" w:cs="Times New Roman"/>
+          <w:noProof w:val="0"/>
+          <w:sz w:val="24"/>
+          <w:szCs w:val="24"/>
+          <w:lang w:val="en-US"/>
+        </w:rPr>
+        <w:t>required to enter</w:t>
       </w:r>
       <w:r>
         <w:rPr>
@@ -569,17 +589,27 @@
           <w:szCs w:val="24"/>
           <w:lang w:val="en-US"/>
         </w:rPr>
-        <w:t xml:space="preserve">Feature 2: </w:t>
-      </w:r>
-      <w:r>
-        <w:rPr>
-          <w:rFonts w:ascii="Times New Roman" w:hAnsi="Times New Roman" w:eastAsia="Times New Roman" w:cs="Times New Roman"/>
-          <w:noProof w:val="0"/>
-          <w:sz w:val="24"/>
-          <w:szCs w:val="24"/>
-          <w:lang w:val="en-US"/>
-        </w:rPr>
-        <w:t>Verifying Submitted Entries (TAB 2)</w:t>
+        <w:t>Feature 3: Viewing Spending Data</w:t>
+      </w:r>
+      <w:r>
+        <w:rPr>
+          <w:rFonts w:ascii="Times New Roman" w:hAnsi="Times New Roman" w:eastAsia="Times New Roman" w:cs="Times New Roman"/>
+          <w:noProof w:val="0"/>
+          <w:sz w:val="24"/>
+          <w:szCs w:val="24"/>
+          <w:lang w:val="en-US"/>
+        </w:rPr>
+        <w:t xml:space="preserve"> Analytics</w:t>
+      </w:r>
+      <w:r>
+        <w:rPr>
+          <w:rFonts w:ascii="Times New Roman" w:hAnsi="Times New Roman" w:eastAsia="Times New Roman" w:cs="Times New Roman"/>
+          <w:noProof w:val="0"/>
+          <w:sz w:val="24"/>
+          <w:szCs w:val="24"/>
+          <w:lang w:val="en-US"/>
+        </w:rPr>
+        <w:t xml:space="preserve"> (TAB 2)</w:t>
       </w:r>
     </w:p>
     <w:p>
@@ -593,82 +623,207 @@
         <w:spacing w:after="160" w:line="259" w:lineRule="auto"/>
         <w:jc w:val="both"/>
         <w:rPr>
-          <w:rFonts w:ascii="Times New Roman" w:hAnsi="Times New Roman" w:eastAsia="Times New Roman" w:cs="Times New Roman" w:asciiTheme="minorAscii" w:hAnsiTheme="minorAscii" w:eastAsiaTheme="minorAscii" w:cstheme="minorAscii"/>
-          <w:noProof w:val="0"/>
-          <w:sz w:val="24"/>
-          <w:szCs w:val="24"/>
-          <w:lang w:val="en-US"/>
-        </w:rPr>
-      </w:pPr>
-      <w:r>
-        <w:rPr>
-          <w:rFonts w:ascii="Times New Roman" w:hAnsi="Times New Roman" w:eastAsia="Times New Roman" w:cs="Times New Roman"/>
-          <w:noProof w:val="0"/>
-          <w:sz w:val="24"/>
-          <w:szCs w:val="24"/>
-          <w:lang w:val="en-US"/>
-        </w:rPr>
-        <w:t>Th</w:t>
-      </w:r>
-      <w:r>
-        <w:rPr>
-          <w:rFonts w:ascii="Times New Roman" w:hAnsi="Times New Roman" w:eastAsia="Times New Roman" w:cs="Times New Roman"/>
-          <w:noProof w:val="0"/>
-          <w:sz w:val="24"/>
-          <w:szCs w:val="24"/>
-          <w:lang w:val="en-US"/>
-        </w:rPr>
-        <w:t>e user must enter the password in order to access this view.</w:t>
+          <w:rFonts w:ascii="Calibri" w:hAnsi="Calibri" w:eastAsia="Calibri" w:cs="Calibri" w:asciiTheme="minorAscii" w:hAnsiTheme="minorAscii" w:eastAsiaTheme="minorAscii" w:cstheme="minorAscii"/>
+          <w:noProof w:val="0"/>
+          <w:sz w:val="24"/>
+          <w:szCs w:val="24"/>
+          <w:lang w:val="en-US"/>
+        </w:rPr>
+      </w:pPr>
+      <w:r>
+        <w:rPr>
+          <w:rFonts w:ascii="Times New Roman" w:hAnsi="Times New Roman" w:eastAsia="Times New Roman" w:cs="Times New Roman"/>
+          <w:noProof w:val="0"/>
+          <w:sz w:val="24"/>
+          <w:szCs w:val="24"/>
+          <w:lang w:val="en-US"/>
+        </w:rPr>
+        <w:t xml:space="preserve">The user must enter the </w:t>
+      </w:r>
+      <w:r>
+        <w:rPr>
+          <w:rFonts w:ascii="Times New Roman" w:hAnsi="Times New Roman" w:eastAsia="Times New Roman" w:cs="Times New Roman"/>
+          <w:noProof w:val="0"/>
+          <w:sz w:val="24"/>
+          <w:szCs w:val="24"/>
+          <w:lang w:val="en-US"/>
+        </w:rPr>
+        <w:t xml:space="preserve">PIN </w:t>
+      </w:r>
+      <w:r>
+        <w:rPr>
+          <w:rFonts w:ascii="Times New Roman" w:hAnsi="Times New Roman" w:eastAsia="Times New Roman" w:cs="Times New Roman"/>
+          <w:noProof w:val="0"/>
+          <w:sz w:val="24"/>
+          <w:szCs w:val="24"/>
+          <w:lang w:val="en-US"/>
+        </w:rPr>
+        <w:t>in order to access this view.</w:t>
       </w:r>
     </w:p>
     <w:p>
       <w:pPr>
-        <w:pStyle w:val="Normal"/>
-        <w:bidi w:val="0"/>
-        <w:spacing w:after="160" w:line="259" w:lineRule="auto"/>
-        <w:ind w:left="0"/>
-        <w:jc w:val="both"/>
-        <w:rPr>
-          <w:rFonts w:ascii="Times New Roman" w:hAnsi="Times New Roman" w:eastAsia="Times New Roman" w:cs="Times New Roman"/>
-          <w:noProof w:val="0"/>
-          <w:sz w:val="24"/>
-          <w:szCs w:val="24"/>
-          <w:lang w:val="en-US"/>
-        </w:rPr>
-      </w:pPr>
-    </w:p>
-    <w:p>
-      <w:pPr>
+        <w:pStyle w:val="ListParagraph"/>
+        <w:numPr>
+          <w:ilvl w:val="0"/>
+          <w:numId w:val="3"/>
+        </w:numPr>
         <w:bidi w:val="0"/>
         <w:spacing w:after="160" w:line="259" w:lineRule="auto"/>
         <w:jc w:val="both"/>
         <w:rPr>
-          <w:rFonts w:ascii="Times New Roman" w:hAnsi="Times New Roman" w:eastAsia="Times New Roman" w:cs="Times New Roman"/>
-          <w:noProof w:val="0"/>
-          <w:sz w:val="24"/>
-          <w:szCs w:val="24"/>
-          <w:lang w:val="en-US"/>
-        </w:rPr>
-      </w:pPr>
-      <w:r>
-        <w:rPr>
-          <w:rFonts w:ascii="Times New Roman" w:hAnsi="Times New Roman" w:eastAsia="Times New Roman" w:cs="Times New Roman"/>
-          <w:noProof w:val="0"/>
-          <w:sz w:val="24"/>
-          <w:szCs w:val="24"/>
-          <w:lang w:val="en-US"/>
-        </w:rPr>
-        <w:t xml:space="preserve">Feature 3: </w:t>
-      </w:r>
-      <w:r>
-        <w:rPr>
-          <w:rFonts w:ascii="Times New Roman" w:hAnsi="Times New Roman" w:eastAsia="Times New Roman" w:cs="Times New Roman"/>
-          <w:noProof w:val="0"/>
-          <w:sz w:val="24"/>
-          <w:szCs w:val="24"/>
-          <w:lang w:val="en-US"/>
-        </w:rPr>
-        <w:t>Viewing Spending Data (TAB 3)</w:t>
+          <w:noProof w:val="0"/>
+          <w:sz w:val="24"/>
+          <w:szCs w:val="24"/>
+          <w:lang w:val="en-US"/>
+        </w:rPr>
+      </w:pPr>
+      <w:r>
+        <w:rPr>
+          <w:rFonts w:ascii="Times New Roman" w:hAnsi="Times New Roman" w:eastAsia="Times New Roman" w:cs="Times New Roman"/>
+          <w:noProof w:val="0"/>
+          <w:sz w:val="24"/>
+          <w:szCs w:val="24"/>
+          <w:lang w:val="en-US"/>
+        </w:rPr>
+        <w:t>The only charts displayed will be a line chart and a pie chart.</w:t>
+      </w:r>
+    </w:p>
+    <w:p>
+      <w:pPr>
+        <w:pStyle w:val="ListParagraph"/>
+        <w:numPr>
+          <w:ilvl w:val="0"/>
+          <w:numId w:val="3"/>
+        </w:numPr>
+        <w:bidi w:val="0"/>
+        <w:spacing w:after="160" w:line="259" w:lineRule="auto"/>
+        <w:jc w:val="both"/>
+        <w:rPr>
+          <w:rFonts w:ascii="Calibri" w:hAnsi="Calibri" w:eastAsia="Calibri" w:cs="Calibri" w:asciiTheme="minorAscii" w:hAnsiTheme="minorAscii" w:eastAsiaTheme="minorAscii" w:cstheme="minorAscii"/>
+          <w:noProof w:val="0"/>
+          <w:sz w:val="24"/>
+          <w:szCs w:val="24"/>
+          <w:lang w:val="en-US"/>
+        </w:rPr>
+      </w:pPr>
+      <w:r>
+        <w:rPr>
+          <w:rFonts w:ascii="Times New Roman" w:hAnsi="Times New Roman" w:eastAsia="Times New Roman" w:cs="Times New Roman"/>
+          <w:noProof w:val="0"/>
+          <w:sz w:val="24"/>
+          <w:szCs w:val="24"/>
+          <w:lang w:val="en-US"/>
+        </w:rPr>
+        <w:t>The only time intervals supported will be yearly, monthly, weekly, and daily.</w:t>
+      </w:r>
+    </w:p>
+    <w:p>
+      <w:pPr>
+        <w:bidi w:val="0"/>
+        <w:spacing w:after="160" w:line="259" w:lineRule="auto"/>
+        <w:jc w:val="both"/>
+        <w:rPr>
+          <w:rFonts w:ascii="Times New Roman" w:hAnsi="Times New Roman" w:eastAsia="Times New Roman" w:cs="Times New Roman"/>
+          <w:noProof w:val="0"/>
+          <w:sz w:val="24"/>
+          <w:szCs w:val="24"/>
+          <w:lang w:val="en-US"/>
+        </w:rPr>
+      </w:pPr>
+    </w:p>
+    <w:p>
+      <w:pPr>
+        <w:bidi w:val="0"/>
+        <w:spacing w:after="160" w:line="259" w:lineRule="auto"/>
+        <w:jc w:val="both"/>
+        <w:rPr>
+          <w:rFonts w:ascii="Times New Roman" w:hAnsi="Times New Roman" w:eastAsia="Times New Roman" w:cs="Times New Roman"/>
+          <w:noProof w:val="0"/>
+          <w:sz w:val="24"/>
+          <w:szCs w:val="24"/>
+          <w:lang w:val="en-US"/>
+        </w:rPr>
+      </w:pPr>
+      <w:r>
+        <w:rPr>
+          <w:rFonts w:ascii="Times New Roman" w:hAnsi="Times New Roman" w:eastAsia="Times New Roman" w:cs="Times New Roman"/>
+          <w:noProof w:val="0"/>
+          <w:sz w:val="24"/>
+          <w:szCs w:val="24"/>
+          <w:lang w:val="en-US"/>
+        </w:rPr>
+        <w:t xml:space="preserve">Feature 2: </w:t>
+      </w:r>
+      <w:r>
+        <w:rPr>
+          <w:rFonts w:ascii="Times New Roman" w:hAnsi="Times New Roman" w:eastAsia="Times New Roman" w:cs="Times New Roman"/>
+          <w:noProof w:val="0"/>
+          <w:sz w:val="24"/>
+          <w:szCs w:val="24"/>
+          <w:lang w:val="en-US"/>
+        </w:rPr>
+        <w:t>V</w:t>
+      </w:r>
+      <w:r>
+        <w:rPr>
+          <w:rFonts w:ascii="Times New Roman" w:hAnsi="Times New Roman" w:eastAsia="Times New Roman" w:cs="Times New Roman"/>
+          <w:noProof w:val="0"/>
+          <w:sz w:val="24"/>
+          <w:szCs w:val="24"/>
+          <w:lang w:val="en-US"/>
+        </w:rPr>
+        <w:t>iew</w:t>
+      </w:r>
+      <w:r>
+        <w:rPr>
+          <w:rFonts w:ascii="Times New Roman" w:hAnsi="Times New Roman" w:eastAsia="Times New Roman" w:cs="Times New Roman"/>
+          <w:noProof w:val="0"/>
+          <w:sz w:val="24"/>
+          <w:szCs w:val="24"/>
+          <w:lang w:val="en-US"/>
+        </w:rPr>
+        <w:t xml:space="preserve">ing </w:t>
+      </w:r>
+      <w:r>
+        <w:rPr>
+          <w:rFonts w:ascii="Times New Roman" w:hAnsi="Times New Roman" w:eastAsia="Times New Roman" w:cs="Times New Roman"/>
+          <w:noProof w:val="0"/>
+          <w:sz w:val="24"/>
+          <w:szCs w:val="24"/>
+          <w:lang w:val="en-US"/>
+        </w:rPr>
+        <w:t xml:space="preserve">History of </w:t>
+      </w:r>
+      <w:r>
+        <w:rPr>
+          <w:rFonts w:ascii="Times New Roman" w:hAnsi="Times New Roman" w:eastAsia="Times New Roman" w:cs="Times New Roman"/>
+          <w:noProof w:val="0"/>
+          <w:sz w:val="24"/>
+          <w:szCs w:val="24"/>
+          <w:lang w:val="en-US"/>
+        </w:rPr>
+        <w:t xml:space="preserve">Submitted Entries (TAB </w:t>
+      </w:r>
+      <w:r>
+        <w:rPr>
+          <w:rFonts w:ascii="Times New Roman" w:hAnsi="Times New Roman" w:eastAsia="Times New Roman" w:cs="Times New Roman"/>
+          <w:noProof w:val="0"/>
+          <w:sz w:val="24"/>
+          <w:szCs w:val="24"/>
+          <w:lang w:val="en-US"/>
+        </w:rPr>
+        <w:t>3</w:t>
+      </w:r>
+      <w:r>
+        <w:rPr>
+          <w:rFonts w:ascii="Times New Roman" w:hAnsi="Times New Roman" w:eastAsia="Times New Roman" w:cs="Times New Roman"/>
+          <w:noProof w:val="0"/>
+          <w:sz w:val="24"/>
+          <w:szCs w:val="24"/>
+          <w:lang w:val="en-US"/>
+        </w:rPr>
+        <w:t>)</w:t>
       </w:r>
     </w:p>
     <w:p>
@@ -682,150 +837,69 @@
         <w:spacing w:after="160" w:line="259" w:lineRule="auto"/>
         <w:jc w:val="both"/>
         <w:rPr>
-          <w:rFonts w:ascii="Times New Roman" w:hAnsi="Times New Roman" w:eastAsia="Times New Roman" w:cs="Times New Roman" w:asciiTheme="minorAscii" w:hAnsiTheme="minorAscii" w:eastAsiaTheme="minorAscii" w:cstheme="minorAscii"/>
-          <w:noProof w:val="0"/>
-          <w:sz w:val="24"/>
-          <w:szCs w:val="24"/>
-          <w:lang w:val="en-US"/>
-        </w:rPr>
-      </w:pPr>
-      <w:r>
-        <w:rPr>
-          <w:rFonts w:ascii="Times New Roman" w:hAnsi="Times New Roman" w:eastAsia="Times New Roman" w:cs="Times New Roman"/>
-          <w:noProof w:val="0"/>
-          <w:sz w:val="24"/>
-          <w:szCs w:val="24"/>
-          <w:lang w:val="en-US"/>
-        </w:rPr>
-        <w:t>The user must enter the password in order to access this view.</w:t>
+          <w:rFonts w:ascii="Calibri" w:hAnsi="Calibri" w:eastAsia="Calibri" w:cs="Calibri" w:asciiTheme="minorAscii" w:hAnsiTheme="minorAscii" w:eastAsiaTheme="minorAscii" w:cstheme="minorAscii"/>
+          <w:noProof w:val="0"/>
+          <w:sz w:val="24"/>
+          <w:szCs w:val="24"/>
+          <w:lang w:val="en-US"/>
+        </w:rPr>
+      </w:pPr>
+      <w:r>
+        <w:rPr>
+          <w:rFonts w:ascii="Times New Roman" w:hAnsi="Times New Roman" w:eastAsia="Times New Roman" w:cs="Times New Roman"/>
+          <w:noProof w:val="0"/>
+          <w:sz w:val="24"/>
+          <w:szCs w:val="24"/>
+          <w:lang w:val="en-US"/>
+        </w:rPr>
+        <w:t>Th</w:t>
+      </w:r>
+      <w:r>
+        <w:rPr>
+          <w:rFonts w:ascii="Times New Roman" w:hAnsi="Times New Roman" w:eastAsia="Times New Roman" w:cs="Times New Roman"/>
+          <w:noProof w:val="0"/>
+          <w:sz w:val="24"/>
+          <w:szCs w:val="24"/>
+          <w:lang w:val="en-US"/>
+        </w:rPr>
+        <w:t xml:space="preserve">e user must enter the </w:t>
+      </w:r>
+      <w:r>
+        <w:rPr>
+          <w:rFonts w:ascii="Times New Roman" w:hAnsi="Times New Roman" w:eastAsia="Times New Roman" w:cs="Times New Roman"/>
+          <w:noProof w:val="0"/>
+          <w:sz w:val="24"/>
+          <w:szCs w:val="24"/>
+          <w:lang w:val="en-US"/>
+        </w:rPr>
+        <w:t xml:space="preserve">PIN </w:t>
+      </w:r>
+      <w:r>
+        <w:rPr>
+          <w:rFonts w:ascii="Times New Roman" w:hAnsi="Times New Roman" w:eastAsia="Times New Roman" w:cs="Times New Roman"/>
+          <w:noProof w:val="0"/>
+          <w:sz w:val="24"/>
+          <w:szCs w:val="24"/>
+          <w:lang w:val="en-US"/>
+        </w:rPr>
+        <w:t>in order to access this view.</w:t>
       </w:r>
     </w:p>
     <w:p>
       <w:pPr>
-        <w:pStyle w:val="ListParagraph"/>
-        <w:numPr>
-          <w:ilvl w:val="0"/>
-          <w:numId w:val="3"/>
-        </w:numPr>
+        <w:pStyle w:val="Normal"/>
         <w:bidi w:val="0"/>
         <w:spacing w:after="160" w:line="259" w:lineRule="auto"/>
+        <w:ind w:left="0"/>
         <w:jc w:val="both"/>
         <w:rPr>
-          <w:noProof w:val="0"/>
-          <w:sz w:val="24"/>
-          <w:szCs w:val="24"/>
-          <w:lang w:val="en-US"/>
-        </w:rPr>
-      </w:pPr>
-      <w:r>
-        <w:rPr>
-          <w:rFonts w:ascii="Times New Roman" w:hAnsi="Times New Roman" w:eastAsia="Times New Roman" w:cs="Times New Roman"/>
-          <w:noProof w:val="0"/>
-          <w:sz w:val="24"/>
-          <w:szCs w:val="24"/>
-          <w:lang w:val="en-US"/>
-        </w:rPr>
-        <w:t xml:space="preserve">The only </w:t>
-      </w:r>
-      <w:r>
-        <w:rPr>
-          <w:rFonts w:ascii="Times New Roman" w:hAnsi="Times New Roman" w:eastAsia="Times New Roman" w:cs="Times New Roman"/>
-          <w:noProof w:val="0"/>
-          <w:sz w:val="24"/>
-          <w:szCs w:val="24"/>
-          <w:lang w:val="en-US"/>
-        </w:rPr>
-        <w:t>charts displayed will be a line chart and a pie chart.</w:t>
-      </w:r>
-    </w:p>
-    <w:p>
-      <w:pPr>
-        <w:pStyle w:val="ListParagraph"/>
-        <w:numPr>
-          <w:ilvl w:val="0"/>
-          <w:numId w:val="3"/>
-        </w:numPr>
-        <w:bidi w:val="0"/>
-        <w:spacing w:after="160" w:line="259" w:lineRule="auto"/>
-        <w:jc w:val="both"/>
-        <w:rPr>
-          <w:rFonts w:ascii="Times New Roman" w:hAnsi="Times New Roman" w:eastAsia="Times New Roman" w:cs="Times New Roman" w:asciiTheme="minorAscii" w:hAnsiTheme="minorAscii" w:eastAsiaTheme="minorAscii" w:cstheme="minorAscii"/>
-          <w:noProof w:val="0"/>
-          <w:sz w:val="24"/>
-          <w:szCs w:val="24"/>
-          <w:lang w:val="en-US"/>
-        </w:rPr>
-      </w:pPr>
-      <w:r>
-        <w:rPr>
-          <w:rFonts w:ascii="Times New Roman" w:hAnsi="Times New Roman" w:eastAsia="Times New Roman" w:cs="Times New Roman"/>
-          <w:noProof w:val="0"/>
-          <w:sz w:val="24"/>
-          <w:szCs w:val="24"/>
-          <w:lang w:val="en-US"/>
-        </w:rPr>
-        <w:t xml:space="preserve">The only </w:t>
-      </w:r>
-      <w:r>
-        <w:rPr>
-          <w:rFonts w:ascii="Times New Roman" w:hAnsi="Times New Roman" w:eastAsia="Times New Roman" w:cs="Times New Roman"/>
-          <w:noProof w:val="0"/>
-          <w:sz w:val="24"/>
-          <w:szCs w:val="24"/>
-          <w:lang w:val="en-US"/>
-        </w:rPr>
-        <w:t>time interval</w:t>
-      </w:r>
-      <w:r>
-        <w:rPr>
-          <w:rFonts w:ascii="Times New Roman" w:hAnsi="Times New Roman" w:eastAsia="Times New Roman" w:cs="Times New Roman"/>
-          <w:noProof w:val="0"/>
-          <w:sz w:val="24"/>
-          <w:szCs w:val="24"/>
-          <w:lang w:val="en-US"/>
-        </w:rPr>
-        <w:t>s supported will be</w:t>
-      </w:r>
-      <w:r>
-        <w:rPr>
-          <w:rFonts w:ascii="Times New Roman" w:hAnsi="Times New Roman" w:eastAsia="Times New Roman" w:cs="Times New Roman"/>
-          <w:noProof w:val="0"/>
-          <w:sz w:val="24"/>
-          <w:szCs w:val="24"/>
-          <w:lang w:val="en-US"/>
-        </w:rPr>
-        <w:t xml:space="preserve"> yearly, monthly, weekly, </w:t>
-      </w:r>
-      <w:r>
-        <w:rPr>
-          <w:rFonts w:ascii="Times New Roman" w:hAnsi="Times New Roman" w:eastAsia="Times New Roman" w:cs="Times New Roman"/>
-          <w:noProof w:val="0"/>
-          <w:sz w:val="24"/>
-          <w:szCs w:val="24"/>
-          <w:lang w:val="en-US"/>
-        </w:rPr>
-        <w:t xml:space="preserve">and </w:t>
-      </w:r>
-      <w:r>
-        <w:rPr>
-          <w:rFonts w:ascii="Times New Roman" w:hAnsi="Times New Roman" w:eastAsia="Times New Roman" w:cs="Times New Roman"/>
-          <w:noProof w:val="0"/>
-          <w:sz w:val="24"/>
-          <w:szCs w:val="24"/>
-          <w:lang w:val="en-US"/>
-        </w:rPr>
-        <w:t>daily</w:t>
-      </w:r>
-      <w:r>
-        <w:rPr>
-          <w:rFonts w:ascii="Times New Roman" w:hAnsi="Times New Roman" w:eastAsia="Times New Roman" w:cs="Times New Roman"/>
-          <w:noProof w:val="0"/>
-          <w:sz w:val="24"/>
-          <w:szCs w:val="24"/>
-          <w:lang w:val="en-US"/>
-        </w:rPr>
-        <w:t>.</w:t>
-      </w:r>
+          <w:rFonts w:ascii="Times New Roman" w:hAnsi="Times New Roman" w:eastAsia="Times New Roman" w:cs="Times New Roman"/>
+          <w:noProof w:val="0"/>
+          <w:sz w:val="24"/>
+          <w:szCs w:val="24"/>
+          <w:lang w:val="en-US"/>
+        </w:rPr>
+      </w:pPr>
     </w:p>
     <w:p>
       <w:pPr>
@@ -2094,8 +2168,8 @@
 </file>
 
 <file path=customXml/item1.xml><?xml version="1.0" encoding="utf-8"?>
-<ct:contentTypeSchema xmlns:ct="http://schemas.microsoft.com/office/2006/metadata/contentType" xmlns:ma="http://schemas.microsoft.com/office/2006/metadata/properties/metaAttributes" ct:_="" ma:_="" ma:contentTypeName="Document" ma:contentTypeID="0x010100DC88C5F7ED967241B3C1B23F7D8FE943" ma:contentTypeVersion="9" ma:contentTypeDescription="Create a new document." ma:contentTypeScope="" ma:versionID="ebc52c97d5ac5f2e1a99d24c61fd6955">
-  <xsd:schema xmlns:xsd="http://www.w3.org/2001/XMLSchema" xmlns:xs="http://www.w3.org/2001/XMLSchema" xmlns:p="http://schemas.microsoft.com/office/2006/metadata/properties" xmlns:ns2="b6a19767-1883-4ae5-86d0-5dd274dd8983" targetNamespace="http://schemas.microsoft.com/office/2006/metadata/properties" ma:root="true" ma:fieldsID="9ef51d4d2f30837f81be883d19b56c18" ns2:_="">
+<ct:contentTypeSchema xmlns:ct="http://schemas.microsoft.com/office/2006/metadata/contentType" xmlns:ma="http://schemas.microsoft.com/office/2006/metadata/properties/metaAttributes" ct:_="" ma:_="" ma:contentTypeName="Document" ma:contentTypeID="0x010100DC88C5F7ED967241B3C1B23F7D8FE943" ma:contentTypeVersion="10" ma:contentTypeDescription="Create a new document." ma:contentTypeScope="" ma:versionID="0500d2a4d189bfd2cd95983d6486ec91">
+  <xsd:schema xmlns:xsd="http://www.w3.org/2001/XMLSchema" xmlns:xs="http://www.w3.org/2001/XMLSchema" xmlns:p="http://schemas.microsoft.com/office/2006/metadata/properties" xmlns:ns2="b6a19767-1883-4ae5-86d0-5dd274dd8983" targetNamespace="http://schemas.microsoft.com/office/2006/metadata/properties" ma:root="true" ma:fieldsID="51cc84d281eae70be64b1fb4808b6790" ns2:_="">
     <xsd:import namespace="b6a19767-1883-4ae5-86d0-5dd274dd8983"/>
     <xsd:element name="properties">
       <xsd:complexType>
@@ -2112,6 +2186,7 @@
                 <xsd:element ref="ns2:MediaServiceLocation" minOccurs="0"/>
                 <xsd:element ref="ns2:MediaServiceGenerationTime" minOccurs="0"/>
                 <xsd:element ref="ns2:MediaServiceEventHashCode" minOccurs="0"/>
+                <xsd:element ref="ns2:MediaServiceOCR" minOccurs="0"/>
               </xsd:all>
             </xsd:complexType>
           </xsd:element>
@@ -2167,6 +2242,13 @@
     <xsd:element name="MediaServiceEventHashCode" ma:index="16" nillable="true" ma:displayName="MediaServiceEventHashCode" ma:hidden="true" ma:internalName="MediaServiceEventHashCode" ma:readOnly="true">
       <xsd:simpleType>
         <xsd:restriction base="dms:Text"/>
+      </xsd:simpleType>
+    </xsd:element>
+    <xsd:element name="MediaServiceOCR" ma:index="17" nillable="true" ma:displayName="Extracted Text" ma:internalName="MediaServiceOCR" ma:readOnly="true">
+      <xsd:simpleType>
+        <xsd:restriction base="dms:Note">
+          <xsd:maxLength value="255"/>
+        </xsd:restriction>
       </xsd:simpleType>
     </xsd:element>
   </xsd:schema>
@@ -2285,7 +2367,7 @@
 </file>
 
 <file path=customXml/itemProps1.xml><?xml version="1.0" encoding="utf-8"?>
-<ds:datastoreItem xmlns:ds="http://schemas.openxmlformats.org/officeDocument/2006/customXml" ds:itemID="{84ADAD1F-724E-4031-8D90-E7C530BF6CF1}"/>
+<ds:datastoreItem xmlns:ds="http://schemas.openxmlformats.org/officeDocument/2006/customXml" ds:itemID="{529708BC-593F-49D3-B667-CAF29EE33151}"/>
 </file>
 
 <file path=customXml/itemProps2.xml><?xml version="1.0" encoding="utf-8"?>

</xml_diff>